<commit_message>
change algorithm output to SetList
</commit_message>
<xml_diff>
--- a/LAPORAN TUGAS KECIL 1.docx
+++ b/LAPORAN TUGAS KECIL 1.docx
@@ -612,7 +612,16 @@
           <w:sz w:val="24"/>
           <w:szCs w:val="24"/>
         </w:rPr>
-        <w:t xml:space="preserve"> sehingga membentuk sebuah garis ax + by = c</w:t>
+        <w:t xml:space="preserve"> </w:t>
+      </w:r>
+      <w:r>
+        <w:rPr>
+          <w:rFonts w:ascii="Montserrat" w:eastAsia="Montserrat" w:hAnsi="Montserrat" w:cs="Montserrat"/>
+          <w:bCs/>
+          <w:sz w:val="24"/>
+          <w:szCs w:val="24"/>
+        </w:rPr>
+        <w:t>secara terurut pada larik.</w:t>
       </w:r>
     </w:p>
     <w:p>
@@ -639,90 +648,43 @@
           <w:sz w:val="24"/>
           <w:szCs w:val="24"/>
         </w:rPr>
-        <w:t>Melakukan pengecekan terhadap semua titik selain titik pertama dan kedua yang telah dipilih sebelumnya terhadap garis ax + by = c ya</w:t>
-      </w:r>
-      <w:bookmarkStart w:id="0" w:name="_GoBack"/>
-      <w:bookmarkEnd w:id="0"/>
-      <w:r>
-        <w:rPr>
-          <w:rFonts w:ascii="Montserrat" w:eastAsia="Montserrat" w:hAnsi="Montserrat" w:cs="Montserrat"/>
-          <w:bCs/>
-          <w:sz w:val="24"/>
-          <w:szCs w:val="24"/>
-        </w:rPr>
-        <w:t>ng telah dibentuk sebelumnya. Jika semua titik berada pada satu sisi yang sama (</w:t>
-      </w:r>
-      <w:r>
-        <w:rPr>
-          <w:rFonts w:ascii="Montserrat" w:eastAsia="Montserrat" w:hAnsi="Montserrat" w:cs="Montserrat"/>
-          <w:bCs/>
-          <w:sz w:val="24"/>
-          <w:szCs w:val="24"/>
-        </w:rPr>
-        <w:t xml:space="preserve">ax + by </w:t>
-      </w:r>
-      <w:r>
-        <w:rPr>
-          <w:rFonts w:ascii="Montserrat" w:eastAsia="Montserrat" w:hAnsi="Montserrat" w:cs="Montserrat"/>
-          <w:bCs/>
-          <w:sz w:val="24"/>
-          <w:szCs w:val="24"/>
-        </w:rPr>
-        <w:t>&lt;</w:t>
-      </w:r>
-      <w:r>
-        <w:rPr>
-          <w:rFonts w:ascii="Montserrat" w:eastAsia="Montserrat" w:hAnsi="Montserrat" w:cs="Montserrat"/>
-          <w:bCs/>
-          <w:sz w:val="24"/>
-          <w:szCs w:val="24"/>
-        </w:rPr>
-        <w:t xml:space="preserve"> c</w:t>
-      </w:r>
-      <w:r>
-        <w:rPr>
-          <w:rFonts w:ascii="Montserrat" w:eastAsia="Montserrat" w:hAnsi="Montserrat" w:cs="Montserrat"/>
-          <w:bCs/>
-          <w:sz w:val="24"/>
-          <w:szCs w:val="24"/>
-        </w:rPr>
-        <w:t xml:space="preserve"> atau </w:t>
-      </w:r>
-      <w:r>
-        <w:rPr>
-          <w:rFonts w:ascii="Montserrat" w:eastAsia="Montserrat" w:hAnsi="Montserrat" w:cs="Montserrat"/>
-          <w:bCs/>
-          <w:sz w:val="24"/>
-          <w:szCs w:val="24"/>
-        </w:rPr>
-        <w:t xml:space="preserve">ax + by </w:t>
-      </w:r>
-      <w:r>
-        <w:rPr>
-          <w:rFonts w:ascii="Montserrat" w:eastAsia="Montserrat" w:hAnsi="Montserrat" w:cs="Montserrat"/>
-          <w:bCs/>
-          <w:sz w:val="24"/>
-          <w:szCs w:val="24"/>
-        </w:rPr>
-        <w:t>&gt;</w:t>
-      </w:r>
-      <w:r>
-        <w:rPr>
-          <w:rFonts w:ascii="Montserrat" w:eastAsia="Montserrat" w:hAnsi="Montserrat" w:cs="Montserrat"/>
-          <w:bCs/>
-          <w:sz w:val="24"/>
-          <w:szCs w:val="24"/>
-        </w:rPr>
-        <w:t xml:space="preserve"> c</w:t>
-      </w:r>
-      <w:r>
-        <w:rPr>
-          <w:rFonts w:ascii="Montserrat" w:eastAsia="Montserrat" w:hAnsi="Montserrat" w:cs="Montserrat"/>
-          <w:bCs/>
-          <w:sz w:val="24"/>
-          <w:szCs w:val="24"/>
-        </w:rPr>
-        <w:t xml:space="preserve">), maka titik pertama dan kedua tersebut merupakan titik-titik pembentuk convex hull. </w:t>
+        <w:t xml:space="preserve">Menghubungkan titik pertama dan titik kedua yang dipilih </w:t>
+      </w:r>
+      <w:r>
+        <w:rPr>
+          <w:rFonts w:ascii="Montserrat" w:eastAsia="Montserrat" w:hAnsi="Montserrat" w:cs="Montserrat"/>
+          <w:bCs/>
+          <w:sz w:val="24"/>
+          <w:szCs w:val="24"/>
+        </w:rPr>
+        <w:t>sehingga membentuk sebuah garis</w:t>
+      </w:r>
+      <w:r>
+        <w:rPr>
+          <w:rFonts w:ascii="Montserrat" w:eastAsia="Montserrat" w:hAnsi="Montserrat" w:cs="Montserrat"/>
+          <w:bCs/>
+          <w:sz w:val="24"/>
+          <w:szCs w:val="24"/>
+        </w:rPr>
+        <w:t xml:space="preserve"> </w:t>
+      </w:r>
+      <w:r>
+        <w:rPr>
+          <w:rFonts w:ascii="Montserrat" w:eastAsia="Montserrat" w:hAnsi="Montserrat" w:cs="Montserrat"/>
+          <w:bCs/>
+          <w:sz w:val="24"/>
+          <w:szCs w:val="24"/>
+        </w:rPr>
+        <w:t>ax + by = c</w:t>
+      </w:r>
+      <w:r>
+        <w:rPr>
+          <w:rFonts w:ascii="Montserrat" w:eastAsia="Montserrat" w:hAnsi="Montserrat" w:cs="Montserrat"/>
+          <w:bCs/>
+          <w:sz w:val="24"/>
+          <w:szCs w:val="24"/>
+        </w:rPr>
+        <w:t xml:space="preserve">. </w:t>
       </w:r>
     </w:p>
     <w:p>
@@ -749,26 +711,43 @@
           <w:sz w:val="24"/>
           <w:szCs w:val="24"/>
         </w:rPr>
-        <w:t xml:space="preserve">Memasukkan titik </w:t>
-      </w:r>
-      <w:r>
-        <w:rPr>
-          <w:rFonts w:ascii="Montserrat" w:eastAsia="Montserrat" w:hAnsi="Montserrat" w:cs="Montserrat"/>
-          <w:bCs/>
-          <w:color w:val="FF0000"/>
-          <w:sz w:val="24"/>
-          <w:szCs w:val="24"/>
-        </w:rPr>
-        <w:t xml:space="preserve">pertama dan kedua </w:t>
-      </w:r>
-      <w:r>
-        <w:rPr>
-          <w:rFonts w:ascii="Montserrat" w:eastAsia="Montserrat" w:hAnsi="Montserrat" w:cs="Montserrat"/>
-          <w:bCs/>
-          <w:sz w:val="24"/>
-          <w:szCs w:val="24"/>
-        </w:rPr>
-        <w:t>tersebut kedalam sebuah himpunan penyelesaian.</w:t>
+        <w:t xml:space="preserve">Melakukan pengecekan terhadap semua titik selain titik pertama dan kedua yang telah dipilih sebelumnya terhadap garis ax + by = c yang telah dibentuk </w:t>
+      </w:r>
+      <w:r>
+        <w:rPr>
+          <w:rFonts w:ascii="Montserrat" w:eastAsia="Montserrat" w:hAnsi="Montserrat" w:cs="Montserrat"/>
+          <w:bCs/>
+          <w:sz w:val="24"/>
+          <w:szCs w:val="24"/>
+        </w:rPr>
+        <w:t>kedua titik tersebut</w:t>
+      </w:r>
+      <w:r>
+        <w:rPr>
+          <w:rFonts w:ascii="Montserrat" w:eastAsia="Montserrat" w:hAnsi="Montserrat" w:cs="Montserrat"/>
+          <w:bCs/>
+          <w:sz w:val="24"/>
+          <w:szCs w:val="24"/>
+        </w:rPr>
+        <w:t>. Jika semua titik berada pada satu sisi yang sama (</w:t>
+      </w:r>
+      <w:r>
+        <w:rPr>
+          <w:rFonts w:ascii="Montserrat" w:eastAsia="Montserrat" w:hAnsi="Montserrat" w:cs="Montserrat"/>
+          <w:bCs/>
+          <w:sz w:val="24"/>
+          <w:szCs w:val="24"/>
+        </w:rPr>
+        <w:t xml:space="preserve">seluruh titik (x,y) selain titik pertama dan kedua berada pada sisi </w:t>
+      </w:r>
+      <w:r>
+        <w:rPr>
+          <w:rFonts w:ascii="Montserrat" w:eastAsia="Montserrat" w:hAnsi="Montserrat" w:cs="Montserrat"/>
+          <w:bCs/>
+          <w:sz w:val="24"/>
+          <w:szCs w:val="24"/>
+        </w:rPr>
+        <w:t xml:space="preserve">ax + by &lt; c atau ax + by &gt; c), maka titik pertama dan kedua tersebut merupakan titik-titik pembentuk convex hull. </w:t>
       </w:r>
     </w:p>
     <w:p>
@@ -795,6 +774,52 @@
           <w:sz w:val="24"/>
           <w:szCs w:val="24"/>
         </w:rPr>
+        <w:t xml:space="preserve">Memasukkan titik </w:t>
+      </w:r>
+      <w:r>
+        <w:rPr>
+          <w:rFonts w:ascii="Montserrat" w:eastAsia="Montserrat" w:hAnsi="Montserrat" w:cs="Montserrat"/>
+          <w:bCs/>
+          <w:color w:val="FF0000"/>
+          <w:sz w:val="24"/>
+          <w:szCs w:val="24"/>
+        </w:rPr>
+        <w:t xml:space="preserve">pertama dan kedua </w:t>
+      </w:r>
+      <w:r>
+        <w:rPr>
+          <w:rFonts w:ascii="Montserrat" w:eastAsia="Montserrat" w:hAnsi="Montserrat" w:cs="Montserrat"/>
+          <w:bCs/>
+          <w:sz w:val="24"/>
+          <w:szCs w:val="24"/>
+        </w:rPr>
+        <w:t>tersebut kedalam sebuah himpunan penyelesaian.</w:t>
+      </w:r>
+    </w:p>
+    <w:p>
+      <w:pPr>
+        <w:pStyle w:val="ListParagraph"/>
+        <w:numPr>
+          <w:ilvl w:val="0"/>
+          <w:numId w:val="3"/>
+        </w:numPr>
+        <w:spacing w:line="360" w:lineRule="auto"/>
+        <w:ind w:left="1134"/>
+        <w:jc w:val="both"/>
+        <w:rPr>
+          <w:rFonts w:ascii="Montserrat" w:eastAsia="Montserrat" w:hAnsi="Montserrat" w:cs="Montserrat"/>
+          <w:b/>
+          <w:sz w:val="24"/>
+          <w:szCs w:val="24"/>
+        </w:rPr>
+      </w:pPr>
+      <w:r>
+        <w:rPr>
+          <w:rFonts w:ascii="Montserrat" w:eastAsia="Montserrat" w:hAnsi="Montserrat" w:cs="Montserrat"/>
+          <w:bCs/>
+          <w:sz w:val="24"/>
+          <w:szCs w:val="24"/>
+        </w:rPr>
         <w:t xml:space="preserve">Mengulangi </w:t>
       </w:r>
       <w:r>
@@ -805,7 +830,29 @@
           <w:sz w:val="24"/>
           <w:szCs w:val="24"/>
         </w:rPr>
-        <w:t xml:space="preserve">langkah ke 1-5 </w:t>
+        <w:t>langkah ke 1-</w:t>
+      </w:r>
+      <w:r>
+        <w:rPr>
+          <w:rFonts w:ascii="Montserrat" w:eastAsia="Montserrat" w:hAnsi="Montserrat" w:cs="Montserrat"/>
+          <w:bCs/>
+          <w:color w:val="FF0000"/>
+          <w:sz w:val="24"/>
+          <w:szCs w:val="24"/>
+        </w:rPr>
+        <w:t>6</w:t>
+      </w:r>
+      <w:bookmarkStart w:id="0" w:name="_GoBack"/>
+      <w:bookmarkEnd w:id="0"/>
+      <w:r>
+        <w:rPr>
+          <w:rFonts w:ascii="Montserrat" w:eastAsia="Montserrat" w:hAnsi="Montserrat" w:cs="Montserrat"/>
+          <w:bCs/>
+          <w:color w:val="FF0000"/>
+          <w:sz w:val="24"/>
+          <w:szCs w:val="24"/>
+        </w:rPr>
+        <w:t xml:space="preserve"> </w:t>
       </w:r>
       <w:r>
         <w:rPr>
@@ -933,6 +980,129 @@
           <w:szCs w:val="24"/>
         </w:rPr>
       </w:pPr>
+      <w:r>
+        <w:rPr>
+          <w:rFonts w:ascii="Montserrat" w:eastAsia="Montserrat" w:hAnsi="Montserrat" w:cs="Montserrat"/>
+          <w:bCs/>
+          <w:sz w:val="24"/>
+          <w:szCs w:val="24"/>
+        </w:rPr>
+        <w:t>A</w:t>
+      </w:r>
+    </w:p>
+    <w:p>
+      <w:pPr>
+        <w:pStyle w:val="ListParagraph"/>
+        <w:numPr>
+          <w:ilvl w:val="0"/>
+          <w:numId w:val="5"/>
+        </w:numPr>
+        <w:spacing w:line="360" w:lineRule="auto"/>
+        <w:ind w:left="1134"/>
+        <w:rPr>
+          <w:rFonts w:ascii="Montserrat" w:eastAsia="Montserrat" w:hAnsi="Montserrat" w:cs="Montserrat"/>
+          <w:bCs/>
+          <w:sz w:val="24"/>
+          <w:szCs w:val="24"/>
+        </w:rPr>
+      </w:pPr>
+      <w:r>
+        <w:rPr>
+          <w:rFonts w:ascii="Montserrat" w:eastAsia="Montserrat" w:hAnsi="Montserrat" w:cs="Montserrat"/>
+          <w:bCs/>
+          <w:sz w:val="24"/>
+          <w:szCs w:val="24"/>
+        </w:rPr>
+        <w:t>A</w:t>
+      </w:r>
+    </w:p>
+    <w:p>
+      <w:pPr>
+        <w:spacing w:line="360" w:lineRule="auto"/>
+        <w:ind w:left="774"/>
+        <w:rPr>
+          <w:rFonts w:ascii="Montserrat" w:eastAsia="Montserrat" w:hAnsi="Montserrat" w:cs="Montserrat"/>
+          <w:bCs/>
+          <w:sz w:val="24"/>
+          <w:szCs w:val="24"/>
+        </w:rPr>
+      </w:pPr>
+      <w:r>
+        <w:rPr>
+          <w:rFonts w:ascii="Montserrat" w:eastAsia="Montserrat" w:hAnsi="Montserrat" w:cs="Montserrat"/>
+          <w:bCs/>
+          <w:sz w:val="24"/>
+          <w:szCs w:val="24"/>
+        </w:rPr>
+        <w:t>Sehingga kompleksitas algoritma secara keseluruhan adalah O(n</w:t>
+      </w:r>
+      <w:r>
+        <w:rPr>
+          <w:rFonts w:ascii="Montserrat" w:eastAsia="Montserrat" w:hAnsi="Montserrat" w:cs="Montserrat"/>
+          <w:bCs/>
+          <w:sz w:val="24"/>
+          <w:szCs w:val="24"/>
+          <w:vertAlign w:val="superscript"/>
+        </w:rPr>
+        <w:t>3</w:t>
+      </w:r>
+      <w:r>
+        <w:rPr>
+          <w:rFonts w:ascii="Montserrat" w:eastAsia="Montserrat" w:hAnsi="Montserrat" w:cs="Montserrat"/>
+          <w:bCs/>
+          <w:sz w:val="24"/>
+          <w:szCs w:val="24"/>
+        </w:rPr>
+        <w:t>)</w:t>
+      </w:r>
+    </w:p>
+    <w:p>
+      <w:pPr>
+        <w:spacing w:line="360" w:lineRule="auto"/>
+        <w:ind w:left="774"/>
+        <w:rPr>
+          <w:rFonts w:ascii="Montserrat" w:eastAsia="Montserrat" w:hAnsi="Montserrat" w:cs="Montserrat"/>
+          <w:bCs/>
+          <w:sz w:val="24"/>
+          <w:szCs w:val="24"/>
+        </w:rPr>
+      </w:pPr>
+    </w:p>
+    <w:p>
+      <w:pPr>
+        <w:spacing w:line="360" w:lineRule="auto"/>
+        <w:ind w:left="1170"/>
+        <w:rPr>
+          <w:rFonts w:ascii="Montserrat" w:eastAsia="Montserrat" w:hAnsi="Montserrat" w:cs="Montserrat"/>
+          <w:b/>
+          <w:sz w:val="28"/>
+          <w:szCs w:val="28"/>
+        </w:rPr>
+      </w:pPr>
+    </w:p>
+    <w:p>
+      <w:pPr>
+        <w:spacing w:line="360" w:lineRule="auto"/>
+        <w:ind w:left="1170"/>
+        <w:rPr>
+          <w:rFonts w:ascii="Montserrat" w:eastAsia="Montserrat" w:hAnsi="Montserrat" w:cs="Montserrat"/>
+          <w:b/>
+          <w:sz w:val="28"/>
+          <w:szCs w:val="28"/>
+        </w:rPr>
+      </w:pPr>
+    </w:p>
+    <w:p>
+      <w:pPr>
+        <w:spacing w:line="360" w:lineRule="auto"/>
+        <w:ind w:left="1170"/>
+        <w:rPr>
+          <w:rFonts w:ascii="Montserrat" w:eastAsia="Montserrat" w:hAnsi="Montserrat" w:cs="Montserrat"/>
+          <w:b/>
+          <w:sz w:val="28"/>
+          <w:szCs w:val="28"/>
+        </w:rPr>
+      </w:pPr>
     </w:p>
     <w:p>
       <w:pPr>
@@ -968,6 +1138,7 @@
           <w:sz w:val="28"/>
           <w:szCs w:val="28"/>
         </w:rPr>
+        <w:lastRenderedPageBreak/>
         <w:t>Kode Program</w:t>
       </w:r>
     </w:p>

</xml_diff>

<commit_message>
add tambahan laporan + rapihin
</commit_message>
<xml_diff>
--- a/LAPORAN TUGAS KECIL 1.docx
+++ b/LAPORAN TUGAS KECIL 1.docx
@@ -648,43 +648,7 @@
           <w:sz w:val="24"/>
           <w:szCs w:val="24"/>
         </w:rPr>
-        <w:t xml:space="preserve">Menghubungkan titik pertama dan titik kedua yang dipilih </w:t>
-      </w:r>
-      <w:r>
-        <w:rPr>
-          <w:rFonts w:ascii="Montserrat" w:eastAsia="Montserrat" w:hAnsi="Montserrat" w:cs="Montserrat"/>
-          <w:bCs/>
-          <w:sz w:val="24"/>
-          <w:szCs w:val="24"/>
-        </w:rPr>
-        <w:t>sehingga membentuk sebuah garis</w:t>
-      </w:r>
-      <w:r>
-        <w:rPr>
-          <w:rFonts w:ascii="Montserrat" w:eastAsia="Montserrat" w:hAnsi="Montserrat" w:cs="Montserrat"/>
-          <w:bCs/>
-          <w:sz w:val="24"/>
-          <w:szCs w:val="24"/>
-        </w:rPr>
-        <w:t xml:space="preserve"> </w:t>
-      </w:r>
-      <w:r>
-        <w:rPr>
-          <w:rFonts w:ascii="Montserrat" w:eastAsia="Montserrat" w:hAnsi="Montserrat" w:cs="Montserrat"/>
-          <w:bCs/>
-          <w:sz w:val="24"/>
-          <w:szCs w:val="24"/>
-        </w:rPr>
-        <w:t>ax + by = c</w:t>
-      </w:r>
-      <w:r>
-        <w:rPr>
-          <w:rFonts w:ascii="Montserrat" w:eastAsia="Montserrat" w:hAnsi="Montserrat" w:cs="Montserrat"/>
-          <w:bCs/>
-          <w:sz w:val="24"/>
-          <w:szCs w:val="24"/>
-        </w:rPr>
-        <w:t xml:space="preserve">. </w:t>
+        <w:t xml:space="preserve">Menghubungkan titik pertama dan titik kedua yang dipilih sehingga membentuk sebuah garis ax + by = c. </w:t>
       </w:r>
     </w:p>
     <w:p>
@@ -738,7 +702,27 @@
           <w:sz w:val="24"/>
           <w:szCs w:val="24"/>
         </w:rPr>
-        <w:t xml:space="preserve">seluruh titik (x,y) selain titik pertama dan kedua berada pada sisi </w:t>
+        <w:t>seluruh titik (</w:t>
+      </w:r>
+      <w:proofErr w:type="gramStart"/>
+      <w:r>
+        <w:rPr>
+          <w:rFonts w:ascii="Montserrat" w:eastAsia="Montserrat" w:hAnsi="Montserrat" w:cs="Montserrat"/>
+          <w:bCs/>
+          <w:sz w:val="24"/>
+          <w:szCs w:val="24"/>
+        </w:rPr>
+        <w:t>x,y</w:t>
+      </w:r>
+      <w:proofErr w:type="gramEnd"/>
+      <w:r>
+        <w:rPr>
+          <w:rFonts w:ascii="Montserrat" w:eastAsia="Montserrat" w:hAnsi="Montserrat" w:cs="Montserrat"/>
+          <w:bCs/>
+          <w:sz w:val="24"/>
+          <w:szCs w:val="24"/>
+        </w:rPr>
+        <w:t xml:space="preserve">) selain titik pertama dan kedua berada pada sisi </w:t>
       </w:r>
       <w:r>
         <w:rPr>
@@ -842,8 +826,6 @@
         </w:rPr>
         <w:t>6</w:t>
       </w:r>
-      <w:bookmarkStart w:id="0" w:name="_GoBack"/>
-      <w:bookmarkEnd w:id="0"/>
       <w:r>
         <w:rPr>
           <w:rFonts w:ascii="Montserrat" w:eastAsia="Montserrat" w:hAnsi="Montserrat" w:cs="Montserrat"/>
@@ -987,7 +969,7 @@
           <w:sz w:val="24"/>
           <w:szCs w:val="24"/>
         </w:rPr>
-        <w:t>A</w:t>
+        <w:t>Membentuk sebuah garis dan melakukan pengecekan letak setiap titik terhadap garis membutuhkan n-2 + 1 langkah,</w:t>
       </w:r>
     </w:p>
     <w:p>
@@ -1013,7 +995,7 @@
           <w:sz w:val="24"/>
           <w:szCs w:val="24"/>
         </w:rPr>
-        <w:t>A</w:t>
+        <w:t>Menambahkan titik-titik pembentuk Convex Hull ke dalam himpunan penyelesaian membutuhkan 1 langkah (dengan menggunakan prinsip Hash pada Set bahasa pemrograman Java),</w:t>
       </w:r>
     </w:p>
     <w:p>
@@ -1034,7 +1016,74 @@
           <w:sz w:val="24"/>
           <w:szCs w:val="24"/>
         </w:rPr>
-        <w:t>Sehingga kompleksitas algoritma secara keseluruhan adalah O(n</w:t>
+        <w:t>Langkah secara keseluruhan adalah T(n) = n(n-1(n-2+1</w:t>
+      </w:r>
+      <w:proofErr w:type="gramStart"/>
+      <w:r>
+        <w:rPr>
+          <w:rFonts w:ascii="Montserrat" w:eastAsia="Montserrat" w:hAnsi="Montserrat" w:cs="Montserrat"/>
+          <w:bCs/>
+          <w:sz w:val="24"/>
+          <w:szCs w:val="24"/>
+        </w:rPr>
+        <w:t>))+</w:t>
+      </w:r>
+      <w:proofErr w:type="gramEnd"/>
+      <w:r>
+        <w:rPr>
+          <w:rFonts w:ascii="Montserrat" w:eastAsia="Montserrat" w:hAnsi="Montserrat" w:cs="Montserrat"/>
+          <w:bCs/>
+          <w:sz w:val="24"/>
+          <w:szCs w:val="24"/>
+        </w:rPr>
+        <w:t>1) = n</w:t>
+      </w:r>
+      <w:r>
+        <w:rPr>
+          <w:rFonts w:ascii="Montserrat" w:eastAsia="Montserrat" w:hAnsi="Montserrat" w:cs="Montserrat"/>
+          <w:bCs/>
+          <w:sz w:val="24"/>
+          <w:szCs w:val="24"/>
+          <w:vertAlign w:val="superscript"/>
+        </w:rPr>
+        <w:t>3</w:t>
+      </w:r>
+      <w:r>
+        <w:rPr>
+          <w:rFonts w:ascii="Montserrat" w:eastAsia="Montserrat" w:hAnsi="Montserrat" w:cs="Montserrat"/>
+          <w:bCs/>
+          <w:sz w:val="24"/>
+          <w:szCs w:val="24"/>
+        </w:rPr>
+        <w:t>-2n</w:t>
+      </w:r>
+      <w:r>
+        <w:rPr>
+          <w:rFonts w:ascii="Montserrat" w:eastAsia="Montserrat" w:hAnsi="Montserrat" w:cs="Montserrat"/>
+          <w:bCs/>
+          <w:sz w:val="24"/>
+          <w:szCs w:val="24"/>
+          <w:vertAlign w:val="superscript"/>
+        </w:rPr>
+        <w:t>2</w:t>
+      </w:r>
+      <w:r>
+        <w:rPr>
+          <w:rFonts w:ascii="Montserrat" w:eastAsia="Montserrat" w:hAnsi="Montserrat" w:cs="Montserrat"/>
+          <w:bCs/>
+          <w:sz w:val="24"/>
+          <w:szCs w:val="24"/>
+        </w:rPr>
+        <w:t xml:space="preserve">+2 = </w:t>
+      </w:r>
+      <w:r>
+        <w:rPr>
+          <w:rFonts w:ascii="Montserrat" w:eastAsia="Montserrat" w:hAnsi="Montserrat" w:cs="Montserrat"/>
+          <w:bCs/>
+          <w:sz w:val="24"/>
+          <w:szCs w:val="24"/>
+        </w:rPr>
+        <w:t>O(n</w:t>
       </w:r>
       <w:r>
         <w:rPr>
@@ -1067,30 +1116,34 @@
           <w:szCs w:val="24"/>
         </w:rPr>
       </w:pPr>
-    </w:p>
-    <w:p>
-      <w:pPr>
-        <w:spacing w:line="360" w:lineRule="auto"/>
-        <w:ind w:left="1170"/>
-        <w:rPr>
-          <w:rFonts w:ascii="Montserrat" w:eastAsia="Montserrat" w:hAnsi="Montserrat" w:cs="Montserrat"/>
-          <w:b/>
-          <w:sz w:val="28"/>
-          <w:szCs w:val="28"/>
-        </w:rPr>
-      </w:pPr>
-    </w:p>
-    <w:p>
-      <w:pPr>
-        <w:spacing w:line="360" w:lineRule="auto"/>
-        <w:ind w:left="1170"/>
-        <w:rPr>
-          <w:rFonts w:ascii="Montserrat" w:eastAsia="Montserrat" w:hAnsi="Montserrat" w:cs="Montserrat"/>
-          <w:b/>
-          <w:sz w:val="28"/>
-          <w:szCs w:val="28"/>
-        </w:rPr>
-      </w:pPr>
+      <w:r>
+        <w:rPr>
+          <w:rFonts w:ascii="Montserrat" w:eastAsia="Montserrat" w:hAnsi="Montserrat" w:cs="Montserrat"/>
+          <w:bCs/>
+          <w:sz w:val="24"/>
+          <w:szCs w:val="24"/>
+        </w:rPr>
+        <w:t>Sehingga kompleksitas algoritma secara keseluruhan adalah O(n</w:t>
+      </w:r>
+      <w:r>
+        <w:rPr>
+          <w:rFonts w:ascii="Montserrat" w:eastAsia="Montserrat" w:hAnsi="Montserrat" w:cs="Montserrat"/>
+          <w:bCs/>
+          <w:sz w:val="24"/>
+          <w:szCs w:val="24"/>
+          <w:vertAlign w:val="superscript"/>
+        </w:rPr>
+        <w:t>3</w:t>
+      </w:r>
+      <w:r>
+        <w:rPr>
+          <w:rFonts w:ascii="Montserrat" w:eastAsia="Montserrat" w:hAnsi="Montserrat" w:cs="Montserrat"/>
+          <w:bCs/>
+          <w:sz w:val="24"/>
+          <w:szCs w:val="24"/>
+        </w:rPr>
+        <w:t>)</w:t>
+      </w:r>
     </w:p>
     <w:p>
       <w:pPr>
@@ -1153,6 +1206,8 @@
           <w:szCs w:val="28"/>
         </w:rPr>
       </w:pPr>
+      <w:bookmarkStart w:id="0" w:name="_GoBack"/>
+      <w:bookmarkEnd w:id="0"/>
     </w:p>
     <w:p>
       <w:pPr>
@@ -2210,7 +2265,7 @@
   <w:style w:type="paragraph" w:default="1" w:styleId="Normal">
     <w:name w:val="Normal"/>
     <w:qFormat/>
-    <w:rsid w:val="00BF3555"/>
+    <w:rsid w:val="00885CDA"/>
     <w:pPr>
       <w:spacing w:after="0" w:line="276" w:lineRule="auto"/>
       <w:jc w:val="left"/>

</xml_diff>

<commit_message>
ganti library waktu ms ke ns
</commit_message>
<xml_diff>
--- a/LAPORAN TUGAS KECIL 1.docx
+++ b/LAPORAN TUGAS KECIL 1.docx
@@ -1074,16 +1074,7 @@
           <w:sz w:val="24"/>
           <w:szCs w:val="24"/>
         </w:rPr>
-        <w:t xml:space="preserve">+2 = </w:t>
-      </w:r>
-      <w:r>
-        <w:rPr>
-          <w:rFonts w:ascii="Montserrat" w:eastAsia="Montserrat" w:hAnsi="Montserrat" w:cs="Montserrat"/>
-          <w:bCs/>
-          <w:sz w:val="24"/>
-          <w:szCs w:val="24"/>
-        </w:rPr>
-        <w:t>O(n</w:t>
+        <w:t>+2 = O(n</w:t>
       </w:r>
       <w:r>
         <w:rPr>
@@ -1199,6 +1190,176 @@
       <w:pPr>
         <w:pStyle w:val="ListParagraph"/>
         <w:spacing w:line="360" w:lineRule="auto"/>
+        <w:jc w:val="both"/>
+        <w:rPr>
+          <w:rFonts w:ascii="Montserrat" w:eastAsia="Montserrat" w:hAnsi="Montserrat" w:cs="Montserrat"/>
+          <w:sz w:val="24"/>
+          <w:szCs w:val="24"/>
+        </w:rPr>
+      </w:pPr>
+      <w:r>
+        <w:rPr>
+          <w:rFonts w:ascii="Montserrat" w:eastAsia="Montserrat" w:hAnsi="Montserrat" w:cs="Montserrat"/>
+          <w:sz w:val="24"/>
+          <w:szCs w:val="24"/>
+        </w:rPr>
+        <w:t xml:space="preserve">Program </w:t>
+      </w:r>
+      <w:r>
+        <w:rPr>
+          <w:rFonts w:ascii="Montserrat" w:eastAsia="Montserrat" w:hAnsi="Montserrat" w:cs="Montserrat"/>
+          <w:sz w:val="24"/>
+          <w:szCs w:val="24"/>
+        </w:rPr>
+        <w:t>dibuat dengan bahasa Java dengan kode sebagai berikut:</w:t>
+      </w:r>
+    </w:p>
+    <w:p>
+      <w:pPr>
+        <w:pStyle w:val="ListParagraph"/>
+        <w:numPr>
+          <w:ilvl w:val="0"/>
+          <w:numId w:val="7"/>
+        </w:numPr>
+        <w:spacing w:line="360" w:lineRule="auto"/>
+        <w:jc w:val="both"/>
+        <w:rPr>
+          <w:rFonts w:ascii="Montserrat" w:eastAsia="Montserrat" w:hAnsi="Montserrat" w:cs="Montserrat"/>
+          <w:b/>
+          <w:bCs/>
+          <w:sz w:val="26"/>
+          <w:szCs w:val="26"/>
+        </w:rPr>
+      </w:pPr>
+      <w:r>
+        <w:rPr>
+          <w:rFonts w:ascii="Montserrat" w:eastAsia="Montserrat" w:hAnsi="Montserrat" w:cs="Montserrat"/>
+          <w:b/>
+          <w:bCs/>
+          <w:sz w:val="26"/>
+          <w:szCs w:val="26"/>
+        </w:rPr>
+        <w:t>Main.java</w:t>
+      </w:r>
+    </w:p>
+    <w:tbl>
+      <w:tblPr>
+        <w:tblStyle w:val="TableGrid"/>
+        <w:tblW w:w="0" w:type="auto"/>
+        <w:tblInd w:w="720" w:type="dxa"/>
+        <w:tblLook w:val="04A0" w:firstRow="1" w:lastRow="0" w:firstColumn="1" w:lastColumn="0" w:noHBand="0" w:noVBand="1"/>
+      </w:tblPr>
+      <w:tblGrid>
+        <w:gridCol w:w="8296"/>
+      </w:tblGrid>
+      <w:tr>
+        <w:tc>
+          <w:tcPr>
+            <w:tcW w:w="9016" w:type="dxa"/>
+          </w:tcPr>
+          <w:p>
+            <w:pPr>
+              <w:spacing w:line="360" w:lineRule="auto"/>
+              <w:jc w:val="both"/>
+              <w:rPr>
+                <w:rFonts w:ascii="Montserrat" w:eastAsia="Montserrat" w:hAnsi="Montserrat" w:cs="Montserrat"/>
+                <w:sz w:val="24"/>
+                <w:szCs w:val="24"/>
+              </w:rPr>
+            </w:pPr>
+          </w:p>
+        </w:tc>
+      </w:tr>
+    </w:tbl>
+    <w:p>
+      <w:pPr>
+        <w:spacing w:line="360" w:lineRule="auto"/>
+        <w:ind w:left="720"/>
+        <w:jc w:val="both"/>
+        <w:rPr>
+          <w:rFonts w:ascii="Montserrat" w:eastAsia="Montserrat" w:hAnsi="Montserrat" w:cs="Montserrat"/>
+          <w:b/>
+          <w:bCs/>
+          <w:sz w:val="26"/>
+          <w:szCs w:val="26"/>
+        </w:rPr>
+      </w:pPr>
+    </w:p>
+    <w:p>
+      <w:pPr>
+        <w:pStyle w:val="ListParagraph"/>
+        <w:numPr>
+          <w:ilvl w:val="0"/>
+          <w:numId w:val="7"/>
+        </w:numPr>
+        <w:spacing w:line="360" w:lineRule="auto"/>
+        <w:jc w:val="both"/>
+        <w:rPr>
+          <w:rFonts w:ascii="Montserrat" w:eastAsia="Montserrat" w:hAnsi="Montserrat" w:cs="Montserrat"/>
+          <w:b/>
+          <w:bCs/>
+          <w:sz w:val="26"/>
+          <w:szCs w:val="26"/>
+        </w:rPr>
+      </w:pPr>
+      <w:r>
+        <w:rPr>
+          <w:rFonts w:ascii="Montserrat" w:eastAsia="Montserrat" w:hAnsi="Montserrat" w:cs="Montserrat"/>
+          <w:b/>
+          <w:bCs/>
+          <w:sz w:val="26"/>
+          <w:szCs w:val="26"/>
+        </w:rPr>
+        <w:t>Image.java</w:t>
+      </w:r>
+    </w:p>
+    <w:tbl>
+      <w:tblPr>
+        <w:tblStyle w:val="TableGrid"/>
+        <w:tblW w:w="0" w:type="auto"/>
+        <w:tblInd w:w="720" w:type="dxa"/>
+        <w:tblLook w:val="04A0" w:firstRow="1" w:lastRow="0" w:firstColumn="1" w:lastColumn="0" w:noHBand="0" w:noVBand="1"/>
+      </w:tblPr>
+      <w:tblGrid>
+        <w:gridCol w:w="8296"/>
+      </w:tblGrid>
+      <w:tr>
+        <w:tc>
+          <w:tcPr>
+            <w:tcW w:w="9016" w:type="dxa"/>
+          </w:tcPr>
+          <w:p>
+            <w:pPr>
+              <w:pStyle w:val="ListParagraph"/>
+              <w:spacing w:line="360" w:lineRule="auto"/>
+              <w:ind w:left="0"/>
+              <w:jc w:val="both"/>
+              <w:rPr>
+                <w:rFonts w:ascii="Montserrat" w:eastAsia="Montserrat" w:hAnsi="Montserrat" w:cs="Montserrat"/>
+                <w:sz w:val="24"/>
+                <w:szCs w:val="24"/>
+              </w:rPr>
+            </w:pPr>
+          </w:p>
+        </w:tc>
+      </w:tr>
+    </w:tbl>
+    <w:p>
+      <w:pPr>
+        <w:pStyle w:val="ListParagraph"/>
+        <w:spacing w:line="360" w:lineRule="auto"/>
+        <w:jc w:val="both"/>
+        <w:rPr>
+          <w:rFonts w:ascii="Montserrat" w:eastAsia="Montserrat" w:hAnsi="Montserrat" w:cs="Montserrat"/>
+          <w:sz w:val="24"/>
+          <w:szCs w:val="24"/>
+        </w:rPr>
+      </w:pPr>
+    </w:p>
+    <w:p>
+      <w:pPr>
+        <w:pStyle w:val="ListParagraph"/>
+        <w:spacing w:line="360" w:lineRule="auto"/>
         <w:rPr>
           <w:rFonts w:ascii="Montserrat" w:eastAsia="Montserrat" w:hAnsi="Montserrat" w:cs="Montserrat"/>
           <w:b/>
@@ -1206,8 +1367,6 @@
           <w:szCs w:val="28"/>
         </w:rPr>
       </w:pPr>
-      <w:bookmarkStart w:id="0" w:name="_GoBack"/>
-      <w:bookmarkEnd w:id="0"/>
     </w:p>
     <w:p>
       <w:pPr>
@@ -1248,11 +1407,754 @@
     <w:p>
       <w:pPr>
         <w:spacing w:line="360" w:lineRule="auto"/>
+        <w:ind w:left="720"/>
         <w:jc w:val="both"/>
         <w:rPr>
           <w:rFonts w:ascii="Montserrat" w:eastAsia="Montserrat" w:hAnsi="Montserrat" w:cs="Montserrat"/>
           <w:sz w:val="24"/>
           <w:szCs w:val="24"/>
+        </w:rPr>
+      </w:pPr>
+      <w:r>
+        <w:rPr>
+          <w:rFonts w:ascii="Montserrat" w:eastAsia="Montserrat" w:hAnsi="Montserrat" w:cs="Montserrat"/>
+          <w:sz w:val="24"/>
+          <w:szCs w:val="24"/>
+        </w:rPr>
+        <w:t>Program d</w:t>
+      </w:r>
+      <w:r>
+        <w:rPr>
+          <w:rFonts w:ascii="Montserrat" w:eastAsia="Montserrat" w:hAnsi="Montserrat" w:cs="Montserrat"/>
+          <w:sz w:val="24"/>
+          <w:szCs w:val="24"/>
+        </w:rPr>
+        <w:t>ijalankan pada komputer dengan spesifikasi:</w:t>
+      </w:r>
+    </w:p>
+    <w:p>
+      <w:pPr>
+        <w:tabs>
+          <w:tab w:val="left" w:pos="2410"/>
+          <w:tab w:val="left" w:pos="2552"/>
+        </w:tabs>
+        <w:spacing w:line="240" w:lineRule="auto"/>
+        <w:ind w:left="720"/>
+        <w:jc w:val="both"/>
+        <w:rPr>
+          <w:rFonts w:ascii="Montserrat" w:eastAsia="Montserrat" w:hAnsi="Montserrat" w:cs="Montserrat"/>
+          <w:sz w:val="24"/>
+          <w:szCs w:val="24"/>
+        </w:rPr>
+      </w:pPr>
+      <w:r>
+        <w:rPr>
+          <w:rFonts w:ascii="Montserrat" w:eastAsia="Montserrat" w:hAnsi="Montserrat" w:cs="Montserrat"/>
+          <w:sz w:val="24"/>
+          <w:szCs w:val="24"/>
+        </w:rPr>
+        <w:t>Processor</w:t>
+      </w:r>
+      <w:r>
+        <w:rPr>
+          <w:rFonts w:ascii="Montserrat" w:eastAsia="Montserrat" w:hAnsi="Montserrat" w:cs="Montserrat"/>
+          <w:sz w:val="24"/>
+          <w:szCs w:val="24"/>
+        </w:rPr>
+        <w:tab/>
+        <w:t>:</w:t>
+      </w:r>
+      <w:r>
+        <w:rPr>
+          <w:rFonts w:ascii="Montserrat" w:eastAsia="Montserrat" w:hAnsi="Montserrat" w:cs="Montserrat"/>
+          <w:sz w:val="24"/>
+          <w:szCs w:val="24"/>
+        </w:rPr>
+        <w:tab/>
+        <w:t>Intel Core i7-8585U</w:t>
+      </w:r>
+    </w:p>
+    <w:p>
+      <w:pPr>
+        <w:tabs>
+          <w:tab w:val="left" w:pos="2410"/>
+          <w:tab w:val="left" w:pos="2552"/>
+        </w:tabs>
+        <w:spacing w:line="240" w:lineRule="auto"/>
+        <w:ind w:left="720"/>
+        <w:jc w:val="both"/>
+        <w:rPr>
+          <w:rFonts w:ascii="Montserrat" w:eastAsia="Montserrat" w:hAnsi="Montserrat" w:cs="Montserrat"/>
+          <w:sz w:val="24"/>
+          <w:szCs w:val="24"/>
+        </w:rPr>
+      </w:pPr>
+      <w:r>
+        <w:rPr>
+          <w:rFonts w:ascii="Montserrat" w:eastAsia="Montserrat" w:hAnsi="Montserrat" w:cs="Montserrat"/>
+          <w:sz w:val="24"/>
+          <w:szCs w:val="24"/>
+        </w:rPr>
+        <w:t>Memori</w:t>
+      </w:r>
+      <w:r>
+        <w:rPr>
+          <w:rFonts w:ascii="Montserrat" w:eastAsia="Montserrat" w:hAnsi="Montserrat" w:cs="Montserrat"/>
+          <w:sz w:val="24"/>
+          <w:szCs w:val="24"/>
+        </w:rPr>
+        <w:tab/>
+        <w:t>:</w:t>
+      </w:r>
+      <w:r>
+        <w:rPr>
+          <w:rFonts w:ascii="Montserrat" w:eastAsia="Montserrat" w:hAnsi="Montserrat" w:cs="Montserrat"/>
+          <w:sz w:val="24"/>
+          <w:szCs w:val="24"/>
+        </w:rPr>
+        <w:tab/>
+        <w:t>16 GB DDR4</w:t>
+      </w:r>
+    </w:p>
+    <w:p>
+      <w:pPr>
+        <w:tabs>
+          <w:tab w:val="left" w:pos="2410"/>
+          <w:tab w:val="left" w:pos="2552"/>
+        </w:tabs>
+        <w:spacing w:line="240" w:lineRule="auto"/>
+        <w:ind w:left="720"/>
+        <w:jc w:val="both"/>
+        <w:rPr>
+          <w:rFonts w:ascii="Montserrat" w:eastAsia="Montserrat" w:hAnsi="Montserrat" w:cs="Montserrat"/>
+          <w:sz w:val="24"/>
+          <w:szCs w:val="24"/>
+        </w:rPr>
+      </w:pPr>
+      <w:r>
+        <w:rPr>
+          <w:rFonts w:ascii="Montserrat" w:eastAsia="Montserrat" w:hAnsi="Montserrat" w:cs="Montserrat"/>
+          <w:sz w:val="24"/>
+          <w:szCs w:val="24"/>
+        </w:rPr>
+        <w:t>Hard Disk</w:t>
+      </w:r>
+      <w:r>
+        <w:rPr>
+          <w:rFonts w:ascii="Montserrat" w:eastAsia="Montserrat" w:hAnsi="Montserrat" w:cs="Montserrat"/>
+          <w:sz w:val="24"/>
+          <w:szCs w:val="24"/>
+        </w:rPr>
+        <w:tab/>
+        <w:t>:</w:t>
+      </w:r>
+      <w:r>
+        <w:rPr>
+          <w:rFonts w:ascii="Montserrat" w:eastAsia="Montserrat" w:hAnsi="Montserrat" w:cs="Montserrat"/>
+          <w:sz w:val="24"/>
+          <w:szCs w:val="24"/>
+        </w:rPr>
+        <w:tab/>
+      </w:r>
+      <w:r>
+        <w:rPr>
+          <w:rFonts w:ascii="Montserrat" w:eastAsia="Montserrat" w:hAnsi="Montserrat" w:cs="Montserrat"/>
+          <w:sz w:val="24"/>
+          <w:szCs w:val="24"/>
+        </w:rPr>
+        <w:t>1</w:t>
+      </w:r>
+      <w:r>
+        <w:rPr>
+          <w:rFonts w:ascii="Montserrat" w:eastAsia="Montserrat" w:hAnsi="Montserrat" w:cs="Montserrat"/>
+          <w:sz w:val="24"/>
+          <w:szCs w:val="24"/>
+        </w:rPr>
+        <w:t xml:space="preserve">TB </w:t>
+      </w:r>
+      <w:r>
+        <w:rPr>
+          <w:rFonts w:ascii="Montserrat" w:eastAsia="Montserrat" w:hAnsi="Montserrat" w:cs="Montserrat"/>
+          <w:sz w:val="24"/>
+          <w:szCs w:val="24"/>
+        </w:rPr>
+        <w:t>SSD M.2 PCIe</w:t>
+      </w:r>
+    </w:p>
+    <w:p>
+      <w:pPr>
+        <w:tabs>
+          <w:tab w:val="left" w:pos="2410"/>
+          <w:tab w:val="left" w:pos="2552"/>
+        </w:tabs>
+        <w:spacing w:line="240" w:lineRule="auto"/>
+        <w:ind w:left="720"/>
+        <w:jc w:val="both"/>
+        <w:rPr>
+          <w:rFonts w:ascii="Montserrat" w:eastAsia="Montserrat" w:hAnsi="Montserrat" w:cs="Montserrat"/>
+          <w:sz w:val="24"/>
+          <w:szCs w:val="24"/>
+        </w:rPr>
+      </w:pPr>
+      <w:r>
+        <w:rPr>
+          <w:rFonts w:ascii="Montserrat" w:eastAsia="Montserrat" w:hAnsi="Montserrat" w:cs="Montserrat"/>
+          <w:sz w:val="24"/>
+          <w:szCs w:val="24"/>
+        </w:rPr>
+        <w:t>Kartu Grafis</w:t>
+      </w:r>
+      <w:r>
+        <w:rPr>
+          <w:rFonts w:ascii="Montserrat" w:eastAsia="Montserrat" w:hAnsi="Montserrat" w:cs="Montserrat"/>
+          <w:sz w:val="24"/>
+          <w:szCs w:val="24"/>
+        </w:rPr>
+        <w:tab/>
+        <w:t>:</w:t>
+      </w:r>
+      <w:r>
+        <w:rPr>
+          <w:rFonts w:ascii="Montserrat" w:eastAsia="Montserrat" w:hAnsi="Montserrat" w:cs="Montserrat"/>
+          <w:sz w:val="24"/>
+          <w:szCs w:val="24"/>
+        </w:rPr>
+        <w:tab/>
+        <w:t>NVIDIA GeForce MX 230 (2GB GDDR5)</w:t>
+      </w:r>
+    </w:p>
+    <w:p>
+      <w:pPr>
+        <w:tabs>
+          <w:tab w:val="left" w:pos="2410"/>
+          <w:tab w:val="left" w:pos="2552"/>
+        </w:tabs>
+        <w:spacing w:line="240" w:lineRule="auto"/>
+        <w:ind w:left="720"/>
+        <w:jc w:val="both"/>
+        <w:rPr>
+          <w:rFonts w:ascii="Montserrat" w:eastAsia="Montserrat" w:hAnsi="Montserrat" w:cs="Montserrat"/>
+          <w:b/>
+          <w:bCs/>
+          <w:sz w:val="24"/>
+          <w:szCs w:val="24"/>
+        </w:rPr>
+      </w:pPr>
+    </w:p>
+    <w:p>
+      <w:pPr>
+        <w:pStyle w:val="ListParagraph"/>
+        <w:numPr>
+          <w:ilvl w:val="0"/>
+          <w:numId w:val="6"/>
+        </w:numPr>
+        <w:tabs>
+          <w:tab w:val="left" w:pos="2410"/>
+          <w:tab w:val="left" w:pos="2552"/>
+        </w:tabs>
+        <w:spacing w:line="240" w:lineRule="auto"/>
+        <w:jc w:val="both"/>
+        <w:rPr>
+          <w:rFonts w:ascii="Montserrat" w:eastAsia="Montserrat" w:hAnsi="Montserrat" w:cs="Montserrat"/>
+          <w:b/>
+          <w:bCs/>
+          <w:sz w:val="26"/>
+          <w:szCs w:val="26"/>
+        </w:rPr>
+      </w:pPr>
+      <w:r>
+        <w:rPr>
+          <w:rFonts w:ascii="Montserrat" w:eastAsia="Montserrat" w:hAnsi="Montserrat" w:cs="Montserrat"/>
+          <w:b/>
+          <w:bCs/>
+          <w:sz w:val="26"/>
+          <w:szCs w:val="26"/>
+        </w:rPr>
+        <w:t>N = 5</w:t>
+      </w:r>
+    </w:p>
+    <w:p>
+      <w:pPr>
+        <w:spacing w:line="360" w:lineRule="auto"/>
+        <w:ind w:left="720" w:firstLine="360"/>
+        <w:jc w:val="both"/>
+        <w:rPr>
+          <w:rFonts w:ascii="Montserrat" w:eastAsia="Montserrat" w:hAnsi="Montserrat" w:cs="Montserrat"/>
+          <w:sz w:val="24"/>
+          <w:szCs w:val="24"/>
+        </w:rPr>
+      </w:pPr>
+      <w:r>
+        <w:rPr>
+          <w:rFonts w:ascii="Montserrat" w:eastAsia="Montserrat" w:hAnsi="Montserrat" w:cs="Montserrat"/>
+          <w:sz w:val="24"/>
+          <w:szCs w:val="24"/>
+        </w:rPr>
+        <w:t xml:space="preserve">Pada percobaan dengan banyak titik (N) = 5, dibangkitkan titik-titik dengan koordinat </w:t>
+      </w:r>
+      <w:r>
+        <w:rPr>
+          <w:rFonts w:ascii="Montserrat" w:eastAsia="Montserrat" w:hAnsi="Montserrat" w:cs="Montserrat"/>
+          <w:sz w:val="24"/>
+          <w:szCs w:val="24"/>
+        </w:rPr>
+        <w:t>(</w:t>
+      </w:r>
+      <w:r>
+        <w:rPr>
+          <w:rFonts w:ascii="Montserrat" w:eastAsia="Montserrat" w:hAnsi="Montserrat" w:cs="Montserrat"/>
+          <w:sz w:val="24"/>
+          <w:szCs w:val="24"/>
+        </w:rPr>
+        <w:t>604</w:t>
+      </w:r>
+      <w:r>
+        <w:rPr>
+          <w:rFonts w:ascii="Montserrat" w:eastAsia="Montserrat" w:hAnsi="Montserrat" w:cs="Montserrat"/>
+          <w:sz w:val="24"/>
+          <w:szCs w:val="24"/>
+        </w:rPr>
+        <w:t>,</w:t>
+      </w:r>
+      <w:r>
+        <w:rPr>
+          <w:rFonts w:ascii="Montserrat" w:eastAsia="Montserrat" w:hAnsi="Montserrat" w:cs="Montserrat"/>
+          <w:sz w:val="24"/>
+          <w:szCs w:val="24"/>
+        </w:rPr>
+        <w:t>71</w:t>
+      </w:r>
+      <w:r>
+        <w:rPr>
+          <w:rFonts w:ascii="Montserrat" w:eastAsia="Montserrat" w:hAnsi="Montserrat" w:cs="Montserrat"/>
+          <w:sz w:val="24"/>
+          <w:szCs w:val="24"/>
+        </w:rPr>
+        <w:t>)</w:t>
+      </w:r>
+      <w:r>
+        <w:rPr>
+          <w:rFonts w:ascii="Montserrat" w:eastAsia="Montserrat" w:hAnsi="Montserrat" w:cs="Montserrat"/>
+          <w:sz w:val="24"/>
+          <w:szCs w:val="24"/>
+        </w:rPr>
+        <w:t xml:space="preserve">, </w:t>
+      </w:r>
+      <w:r>
+        <w:rPr>
+          <w:rFonts w:ascii="Montserrat" w:eastAsia="Montserrat" w:hAnsi="Montserrat" w:cs="Montserrat"/>
+          <w:sz w:val="24"/>
+          <w:szCs w:val="24"/>
+        </w:rPr>
+        <w:t>(</w:t>
+      </w:r>
+      <w:r>
+        <w:rPr>
+          <w:rFonts w:ascii="Montserrat" w:eastAsia="Montserrat" w:hAnsi="Montserrat" w:cs="Montserrat"/>
+          <w:sz w:val="24"/>
+          <w:szCs w:val="24"/>
+        </w:rPr>
+        <w:t>-</w:t>
+      </w:r>
+      <w:proofErr w:type="gramStart"/>
+      <w:r>
+        <w:rPr>
+          <w:rFonts w:ascii="Montserrat" w:eastAsia="Montserrat" w:hAnsi="Montserrat" w:cs="Montserrat"/>
+          <w:sz w:val="24"/>
+          <w:szCs w:val="24"/>
+        </w:rPr>
+        <w:t>485</w:t>
+      </w:r>
+      <w:r>
+        <w:rPr>
+          <w:rFonts w:ascii="Montserrat" w:eastAsia="Montserrat" w:hAnsi="Montserrat" w:cs="Montserrat"/>
+          <w:sz w:val="24"/>
+          <w:szCs w:val="24"/>
+        </w:rPr>
+        <w:t>,</w:t>
+      </w:r>
+      <w:r>
+        <w:rPr>
+          <w:rFonts w:ascii="Montserrat" w:eastAsia="Montserrat" w:hAnsi="Montserrat" w:cs="Montserrat"/>
+          <w:sz w:val="24"/>
+          <w:szCs w:val="24"/>
+        </w:rPr>
+        <w:t>-</w:t>
+      </w:r>
+      <w:proofErr w:type="gramEnd"/>
+      <w:r>
+        <w:rPr>
+          <w:rFonts w:ascii="Montserrat" w:eastAsia="Montserrat" w:hAnsi="Montserrat" w:cs="Montserrat"/>
+          <w:sz w:val="24"/>
+          <w:szCs w:val="24"/>
+        </w:rPr>
+        <w:t>183</w:t>
+      </w:r>
+      <w:r>
+        <w:rPr>
+          <w:rFonts w:ascii="Montserrat" w:eastAsia="Montserrat" w:hAnsi="Montserrat" w:cs="Montserrat"/>
+          <w:sz w:val="24"/>
+          <w:szCs w:val="24"/>
+        </w:rPr>
+        <w:t>)</w:t>
+      </w:r>
+      <w:r>
+        <w:rPr>
+          <w:rFonts w:ascii="Montserrat" w:eastAsia="Montserrat" w:hAnsi="Montserrat" w:cs="Montserrat"/>
+          <w:sz w:val="24"/>
+          <w:szCs w:val="24"/>
+        </w:rPr>
+        <w:t xml:space="preserve">, </w:t>
+      </w:r>
+      <w:r>
+        <w:rPr>
+          <w:rFonts w:ascii="Montserrat" w:eastAsia="Montserrat" w:hAnsi="Montserrat" w:cs="Montserrat"/>
+          <w:sz w:val="24"/>
+          <w:szCs w:val="24"/>
+        </w:rPr>
+        <w:t>(</w:t>
+      </w:r>
+      <w:r>
+        <w:rPr>
+          <w:rFonts w:ascii="Montserrat" w:eastAsia="Montserrat" w:hAnsi="Montserrat" w:cs="Montserrat"/>
+          <w:sz w:val="24"/>
+          <w:szCs w:val="24"/>
+        </w:rPr>
+        <w:t>440</w:t>
+      </w:r>
+      <w:r>
+        <w:rPr>
+          <w:rFonts w:ascii="Montserrat" w:eastAsia="Montserrat" w:hAnsi="Montserrat" w:cs="Montserrat"/>
+          <w:sz w:val="24"/>
+          <w:szCs w:val="24"/>
+        </w:rPr>
+        <w:t>,</w:t>
+      </w:r>
+      <w:r>
+        <w:rPr>
+          <w:rFonts w:ascii="Montserrat" w:eastAsia="Montserrat" w:hAnsi="Montserrat" w:cs="Montserrat"/>
+          <w:sz w:val="24"/>
+          <w:szCs w:val="24"/>
+        </w:rPr>
+        <w:t>-37</w:t>
+      </w:r>
+      <w:r>
+        <w:rPr>
+          <w:rFonts w:ascii="Montserrat" w:eastAsia="Montserrat" w:hAnsi="Montserrat" w:cs="Montserrat"/>
+          <w:sz w:val="24"/>
+          <w:szCs w:val="24"/>
+        </w:rPr>
+        <w:t>)</w:t>
+      </w:r>
+      <w:r>
+        <w:rPr>
+          <w:rFonts w:ascii="Montserrat" w:eastAsia="Montserrat" w:hAnsi="Montserrat" w:cs="Montserrat"/>
+          <w:sz w:val="24"/>
+          <w:szCs w:val="24"/>
+        </w:rPr>
+        <w:t>,</w:t>
+      </w:r>
+      <w:r>
+        <w:t xml:space="preserve"> </w:t>
+      </w:r>
+      <w:r>
+        <w:rPr>
+          <w:rFonts w:ascii="Montserrat" w:eastAsia="Montserrat" w:hAnsi="Montserrat" w:cs="Montserrat"/>
+          <w:sz w:val="24"/>
+          <w:szCs w:val="24"/>
+        </w:rPr>
+        <w:t>(6</w:t>
+      </w:r>
+      <w:r>
+        <w:rPr>
+          <w:rFonts w:ascii="Montserrat" w:eastAsia="Montserrat" w:hAnsi="Montserrat" w:cs="Montserrat"/>
+          <w:sz w:val="24"/>
+          <w:szCs w:val="24"/>
+        </w:rPr>
+        <w:t>3</w:t>
+      </w:r>
+      <w:r>
+        <w:rPr>
+          <w:rFonts w:ascii="Montserrat" w:eastAsia="Montserrat" w:hAnsi="Montserrat" w:cs="Montserrat"/>
+          <w:sz w:val="24"/>
+          <w:szCs w:val="24"/>
+        </w:rPr>
+        <w:t>,</w:t>
+      </w:r>
+      <w:r>
+        <w:rPr>
+          <w:rFonts w:ascii="Montserrat" w:eastAsia="Montserrat" w:hAnsi="Montserrat" w:cs="Montserrat"/>
+          <w:sz w:val="24"/>
+          <w:szCs w:val="24"/>
+        </w:rPr>
+        <w:t>-64</w:t>
+      </w:r>
+      <w:r>
+        <w:rPr>
+          <w:rFonts w:ascii="Montserrat" w:eastAsia="Montserrat" w:hAnsi="Montserrat" w:cs="Montserrat"/>
+          <w:sz w:val="24"/>
+          <w:szCs w:val="24"/>
+        </w:rPr>
+        <w:t>)</w:t>
+      </w:r>
+      <w:r>
+        <w:rPr>
+          <w:rFonts w:ascii="Montserrat" w:eastAsia="Montserrat" w:hAnsi="Montserrat" w:cs="Montserrat"/>
+          <w:sz w:val="24"/>
+          <w:szCs w:val="24"/>
+        </w:rPr>
+        <w:t xml:space="preserve">, dan </w:t>
+      </w:r>
+      <w:r>
+        <w:rPr>
+          <w:rFonts w:ascii="Montserrat" w:eastAsia="Montserrat" w:hAnsi="Montserrat" w:cs="Montserrat"/>
+          <w:sz w:val="24"/>
+          <w:szCs w:val="24"/>
+        </w:rPr>
+        <w:t>(</w:t>
+      </w:r>
+      <w:r>
+        <w:rPr>
+          <w:rFonts w:ascii="Montserrat" w:eastAsia="Montserrat" w:hAnsi="Montserrat" w:cs="Montserrat"/>
+          <w:sz w:val="24"/>
+          <w:szCs w:val="24"/>
+        </w:rPr>
+        <w:t>547</w:t>
+      </w:r>
+      <w:r>
+        <w:rPr>
+          <w:rFonts w:ascii="Montserrat" w:eastAsia="Montserrat" w:hAnsi="Montserrat" w:cs="Montserrat"/>
+          <w:sz w:val="24"/>
+          <w:szCs w:val="24"/>
+        </w:rPr>
+        <w:t>,-</w:t>
+      </w:r>
+      <w:r>
+        <w:rPr>
+          <w:rFonts w:ascii="Montserrat" w:eastAsia="Montserrat" w:hAnsi="Montserrat" w:cs="Montserrat"/>
+          <w:sz w:val="24"/>
+          <w:szCs w:val="24"/>
+        </w:rPr>
+        <w:t>213</w:t>
+      </w:r>
+      <w:r>
+        <w:rPr>
+          <w:rFonts w:ascii="Montserrat" w:eastAsia="Montserrat" w:hAnsi="Montserrat" w:cs="Montserrat"/>
+          <w:sz w:val="24"/>
+          <w:szCs w:val="24"/>
+        </w:rPr>
+        <w:t>)</w:t>
+      </w:r>
+      <w:r>
+        <w:rPr>
+          <w:rFonts w:ascii="Montserrat" w:eastAsia="Montserrat" w:hAnsi="Montserrat" w:cs="Montserrat"/>
+          <w:sz w:val="24"/>
+          <w:szCs w:val="24"/>
+        </w:rPr>
+        <w:t xml:space="preserve">. Dengan menggunakan algoritma brute force </w:t>
+      </w:r>
+      <w:r>
+        <w:rPr>
+          <w:rFonts w:ascii="Montserrat" w:eastAsia="Montserrat" w:hAnsi="Montserrat" w:cs="Montserrat"/>
+          <w:sz w:val="24"/>
+          <w:szCs w:val="24"/>
+        </w:rPr>
+        <w:t>(</w:t>
+      </w:r>
+      <w:bookmarkStart w:id="0" w:name="_GoBack"/>
+      <w:bookmarkEnd w:id="0"/>
+      <w:r>
+        <w:rPr>
+          <w:rFonts w:ascii="Montserrat" w:eastAsia="Montserrat" w:hAnsi="Montserrat" w:cs="Montserrat"/>
+          <w:sz w:val="24"/>
+          <w:szCs w:val="24"/>
+        </w:rPr>
+        <w:t>waktu pencari</w:t>
+      </w:r>
+      <w:r>
+        <w:rPr>
+          <w:rFonts w:ascii="Montserrat" w:eastAsia="Montserrat" w:hAnsi="Montserrat" w:cs="Montserrat"/>
+          <w:sz w:val="24"/>
+          <w:szCs w:val="24"/>
+        </w:rPr>
+        <w:t xml:space="preserve">an: 0.1717 ms) </w:t>
+      </w:r>
+      <w:r>
+        <w:rPr>
+          <w:rFonts w:ascii="Montserrat" w:eastAsia="Montserrat" w:hAnsi="Montserrat" w:cs="Montserrat"/>
+          <w:sz w:val="24"/>
+          <w:szCs w:val="24"/>
+        </w:rPr>
+        <w:t xml:space="preserve">sehingga didapatkan himpunan pembentuk </w:t>
+      </w:r>
+      <w:r>
+        <w:rPr>
+          <w:rFonts w:ascii="Montserrat" w:eastAsia="Montserrat" w:hAnsi="Montserrat" w:cs="Montserrat"/>
+          <w:i/>
+          <w:iCs/>
+          <w:sz w:val="24"/>
+          <w:szCs w:val="24"/>
+        </w:rPr>
+        <w:t>Convex-Hull</w:t>
+      </w:r>
+      <w:r>
+        <w:rPr>
+          <w:rFonts w:ascii="Montserrat" w:eastAsia="Montserrat" w:hAnsi="Montserrat" w:cs="Montserrat"/>
+          <w:i/>
+          <w:iCs/>
+          <w:sz w:val="24"/>
+          <w:szCs w:val="24"/>
+        </w:rPr>
+        <w:t xml:space="preserve"> </w:t>
+      </w:r>
+      <w:r>
+        <w:rPr>
+          <w:rFonts w:ascii="Montserrat" w:eastAsia="Montserrat" w:hAnsi="Montserrat" w:cs="Montserrat"/>
+          <w:sz w:val="24"/>
+          <w:szCs w:val="24"/>
+        </w:rPr>
+        <w:t>berjumlah 3 titik yaitu:</w:t>
+      </w:r>
+    </w:p>
+    <w:p>
+      <w:pPr>
+        <w:tabs>
+          <w:tab w:val="left" w:pos="2410"/>
+          <w:tab w:val="left" w:pos="2552"/>
+        </w:tabs>
+        <w:spacing w:line="360" w:lineRule="auto"/>
+        <w:ind w:left="720" w:firstLine="414"/>
+        <w:jc w:val="both"/>
+        <w:rPr>
+          <w:rFonts w:ascii="Montserrat" w:eastAsia="Montserrat" w:hAnsi="Montserrat" w:cs="Montserrat"/>
+          <w:sz w:val="24"/>
+          <w:szCs w:val="24"/>
+        </w:rPr>
+      </w:pPr>
+      <w:r>
+        <w:rPr>
+          <w:rFonts w:ascii="Montserrat" w:eastAsia="Montserrat" w:hAnsi="Montserrat" w:cs="Montserrat"/>
+          <w:sz w:val="24"/>
+          <w:szCs w:val="24"/>
+        </w:rPr>
+        <w:t>{(604,71</w:t>
+      </w:r>
+      <w:proofErr w:type="gramStart"/>
+      <w:r>
+        <w:rPr>
+          <w:rFonts w:ascii="Montserrat" w:eastAsia="Montserrat" w:hAnsi="Montserrat" w:cs="Montserrat"/>
+          <w:sz w:val="24"/>
+          <w:szCs w:val="24"/>
+        </w:rPr>
+        <w:t>),(</w:t>
+      </w:r>
+      <w:proofErr w:type="gramEnd"/>
+      <w:r>
+        <w:rPr>
+          <w:rFonts w:ascii="Montserrat" w:eastAsia="Montserrat" w:hAnsi="Montserrat" w:cs="Montserrat"/>
+          <w:sz w:val="24"/>
+          <w:szCs w:val="24"/>
+        </w:rPr>
+        <w:t>547,-213),(-485,-183)}</w:t>
+      </w:r>
+      <w:r>
+        <w:rPr>
+          <w:rFonts w:ascii="Montserrat" w:eastAsia="Montserrat" w:hAnsi="Montserrat" w:cs="Montserrat"/>
+          <w:sz w:val="24"/>
+          <w:szCs w:val="24"/>
+        </w:rPr>
+        <w:drawing>
+          <wp:inline distT="0" distB="0" distL="0" distR="0" wp14:anchorId="21AA695C" wp14:editId="2198A366">
+            <wp:extent cx="4870686" cy="1863783"/>
+            <wp:effectExtent l="0" t="0" r="6350" b="3175"/>
+            <wp:docPr id="5" name="Picture 5"/>
+            <wp:cNvGraphicFramePr>
+              <a:graphicFrameLocks xmlns:a="http://schemas.openxmlformats.org/drawingml/2006/main" noChangeAspect="1"/>
+            </wp:cNvGraphicFramePr>
+            <a:graphic xmlns:a="http://schemas.openxmlformats.org/drawingml/2006/main">
+              <a:graphicData uri="http://schemas.openxmlformats.org/drawingml/2006/picture">
+                <pic:pic xmlns:pic="http://schemas.openxmlformats.org/drawingml/2006/picture">
+                  <pic:nvPicPr>
+                    <pic:cNvPr id="1" name=""/>
+                    <pic:cNvPicPr/>
+                  </pic:nvPicPr>
+                  <pic:blipFill>
+                    <a:blip r:embed="rId6"/>
+                    <a:stretch>
+                      <a:fillRect/>
+                    </a:stretch>
+                  </pic:blipFill>
+                  <pic:spPr>
+                    <a:xfrm>
+                      <a:off x="0" y="0"/>
+                      <a:ext cx="4870686" cy="1863783"/>
+                    </a:xfrm>
+                    <a:prstGeom prst="rect">
+                      <a:avLst/>
+                    </a:prstGeom>
+                  </pic:spPr>
+                </pic:pic>
+              </a:graphicData>
+            </a:graphic>
+          </wp:inline>
+        </w:drawing>
+      </w:r>
+    </w:p>
+    <w:p>
+      <w:pPr>
+        <w:tabs>
+          <w:tab w:val="left" w:pos="2410"/>
+          <w:tab w:val="left" w:pos="2552"/>
+        </w:tabs>
+        <w:spacing w:line="360" w:lineRule="auto"/>
+        <w:ind w:left="720"/>
+        <w:jc w:val="center"/>
+        <w:rPr>
+          <w:rFonts w:ascii="Montserrat" w:eastAsia="Montserrat" w:hAnsi="Montserrat" w:cs="Montserrat"/>
+          <w:sz w:val="24"/>
+          <w:szCs w:val="24"/>
+        </w:rPr>
+      </w:pPr>
+      <w:r>
+        <w:rPr>
+          <w:rFonts w:ascii="Montserrat" w:eastAsia="Montserrat" w:hAnsi="Montserrat" w:cs="Montserrat"/>
+          <w:sz w:val="24"/>
+          <w:szCs w:val="24"/>
+        </w:rPr>
+        <w:t xml:space="preserve">Gambar </w:t>
+      </w:r>
+      <w:r>
+        <w:rPr>
+          <w:rFonts w:ascii="Montserrat" w:eastAsia="Montserrat" w:hAnsi="Montserrat" w:cs="Montserrat"/>
+          <w:color w:val="FF0000"/>
+          <w:sz w:val="24"/>
+          <w:szCs w:val="24"/>
+        </w:rPr>
+        <w:t>X</w:t>
+      </w:r>
+      <w:r>
+        <w:rPr>
+          <w:rFonts w:ascii="Montserrat" w:eastAsia="Montserrat" w:hAnsi="Montserrat" w:cs="Montserrat"/>
+          <w:sz w:val="24"/>
+          <w:szCs w:val="24"/>
+        </w:rPr>
+        <w:t>. Convex Hull untuk jumlah titik N = 5</w:t>
+      </w:r>
+    </w:p>
+    <w:p>
+      <w:pPr>
+        <w:tabs>
+          <w:tab w:val="left" w:pos="2410"/>
+          <w:tab w:val="left" w:pos="2552"/>
+        </w:tabs>
+        <w:spacing w:line="360" w:lineRule="auto"/>
+        <w:ind w:left="720"/>
+        <w:jc w:val="both"/>
+        <w:rPr>
+          <w:rFonts w:ascii="Tahoma" w:hAnsi="Tahoma" w:cs="Tahoma"/>
+          <w:sz w:val="18"/>
+          <w:szCs w:val="18"/>
+          <w:shd w:val="clear" w:color="auto" w:fill="FFFFFF"/>
         </w:rPr>
       </w:pPr>
     </w:p>
@@ -1266,6 +2168,198 @@
           <w:szCs w:val="24"/>
         </w:rPr>
       </w:pPr>
+      <w:r>
+        <w:rPr>
+          <w:rFonts w:ascii="Montserrat" w:eastAsia="Montserrat" w:hAnsi="Montserrat" w:cs="Montserrat"/>
+          <w:sz w:val="24"/>
+          <w:szCs w:val="24"/>
+        </w:rPr>
+        <w:lastRenderedPageBreak/>
+        <w:tab/>
+      </w:r>
+      <w:r>
+        <w:rPr>
+          <w:rFonts w:ascii="Montserrat" w:eastAsia="Montserrat" w:hAnsi="Montserrat" w:cs="Montserrat"/>
+          <w:sz w:val="24"/>
+          <w:szCs w:val="24"/>
+        </w:rPr>
+        <w:drawing>
+          <wp:inline distT="0" distB="0" distL="0" distR="0" wp14:anchorId="3D298E00" wp14:editId="2A413BE3">
+            <wp:extent cx="5731510" cy="3223895"/>
+            <wp:effectExtent l="0" t="0" r="2540" b="0"/>
+            <wp:docPr id="1" name="Picture 1"/>
+            <wp:cNvGraphicFramePr>
+              <a:graphicFrameLocks xmlns:a="http://schemas.openxmlformats.org/drawingml/2006/main" noChangeAspect="1"/>
+            </wp:cNvGraphicFramePr>
+            <a:graphic xmlns:a="http://schemas.openxmlformats.org/drawingml/2006/main">
+              <a:graphicData uri="http://schemas.openxmlformats.org/drawingml/2006/picture">
+                <pic:pic xmlns:pic="http://schemas.openxmlformats.org/drawingml/2006/picture">
+                  <pic:nvPicPr>
+                    <pic:cNvPr id="1" name=""/>
+                    <pic:cNvPicPr/>
+                  </pic:nvPicPr>
+                  <pic:blipFill>
+                    <a:blip r:embed="rId7"/>
+                    <a:stretch>
+                      <a:fillRect/>
+                    </a:stretch>
+                  </pic:blipFill>
+                  <pic:spPr>
+                    <a:xfrm>
+                      <a:off x="0" y="0"/>
+                      <a:ext cx="5731510" cy="3223895"/>
+                    </a:xfrm>
+                    <a:prstGeom prst="rect">
+                      <a:avLst/>
+                    </a:prstGeom>
+                  </pic:spPr>
+                </pic:pic>
+              </a:graphicData>
+            </a:graphic>
+          </wp:inline>
+        </w:drawing>
+      </w:r>
+    </w:p>
+    <w:p>
+      <w:pPr>
+        <w:tabs>
+          <w:tab w:val="left" w:pos="2410"/>
+          <w:tab w:val="left" w:pos="2552"/>
+        </w:tabs>
+        <w:spacing w:line="360" w:lineRule="auto"/>
+        <w:ind w:left="720"/>
+        <w:jc w:val="center"/>
+        <w:rPr>
+          <w:rFonts w:ascii="Montserrat" w:eastAsia="Montserrat" w:hAnsi="Montserrat" w:cs="Montserrat"/>
+          <w:sz w:val="24"/>
+          <w:szCs w:val="24"/>
+        </w:rPr>
+      </w:pPr>
+      <w:r>
+        <w:rPr>
+          <w:rFonts w:ascii="Montserrat" w:eastAsia="Montserrat" w:hAnsi="Montserrat" w:cs="Montserrat"/>
+          <w:sz w:val="24"/>
+          <w:szCs w:val="24"/>
+        </w:rPr>
+        <w:t xml:space="preserve">Gambar </w:t>
+      </w:r>
+      <w:r>
+        <w:rPr>
+          <w:rFonts w:ascii="Montserrat" w:eastAsia="Montserrat" w:hAnsi="Montserrat" w:cs="Montserrat"/>
+          <w:color w:val="FF0000"/>
+          <w:sz w:val="24"/>
+          <w:szCs w:val="24"/>
+        </w:rPr>
+        <w:t>X</w:t>
+      </w:r>
+      <w:r>
+        <w:rPr>
+          <w:rFonts w:ascii="Montserrat" w:eastAsia="Montserrat" w:hAnsi="Montserrat" w:cs="Montserrat"/>
+          <w:sz w:val="24"/>
+          <w:szCs w:val="24"/>
+        </w:rPr>
+        <w:t>. Plotting Convex Hull untuk jumlah titik N = 5</w:t>
+      </w:r>
+    </w:p>
+    <w:p>
+      <w:pPr>
+        <w:tabs>
+          <w:tab w:val="left" w:pos="2410"/>
+          <w:tab w:val="left" w:pos="2552"/>
+        </w:tabs>
+        <w:spacing w:line="240" w:lineRule="auto"/>
+        <w:jc w:val="both"/>
+        <w:rPr>
+          <w:rFonts w:ascii="Montserrat" w:eastAsia="Montserrat" w:hAnsi="Montserrat" w:cs="Montserrat"/>
+          <w:b/>
+          <w:bCs/>
+          <w:sz w:val="26"/>
+          <w:szCs w:val="26"/>
+        </w:rPr>
+      </w:pPr>
+    </w:p>
+    <w:p>
+      <w:pPr>
+        <w:pStyle w:val="ListParagraph"/>
+        <w:numPr>
+          <w:ilvl w:val="0"/>
+          <w:numId w:val="6"/>
+        </w:numPr>
+        <w:tabs>
+          <w:tab w:val="left" w:pos="2410"/>
+          <w:tab w:val="left" w:pos="2552"/>
+        </w:tabs>
+        <w:spacing w:line="240" w:lineRule="auto"/>
+        <w:jc w:val="both"/>
+        <w:rPr>
+          <w:rFonts w:ascii="Montserrat" w:eastAsia="Montserrat" w:hAnsi="Montserrat" w:cs="Montserrat"/>
+          <w:b/>
+          <w:bCs/>
+          <w:sz w:val="26"/>
+          <w:szCs w:val="26"/>
+        </w:rPr>
+      </w:pPr>
+      <w:r>
+        <w:rPr>
+          <w:rFonts w:ascii="Montserrat" w:eastAsia="Montserrat" w:hAnsi="Montserrat" w:cs="Montserrat"/>
+          <w:b/>
+          <w:bCs/>
+          <w:sz w:val="26"/>
+          <w:szCs w:val="26"/>
+        </w:rPr>
+        <w:t>N = 10</w:t>
+      </w:r>
+    </w:p>
+    <w:p>
+      <w:pPr>
+        <w:pStyle w:val="ListParagraph"/>
+        <w:tabs>
+          <w:tab w:val="left" w:pos="2410"/>
+          <w:tab w:val="left" w:pos="2552"/>
+        </w:tabs>
+        <w:spacing w:line="240" w:lineRule="auto"/>
+        <w:ind w:left="1080"/>
+        <w:jc w:val="both"/>
+        <w:rPr>
+          <w:rFonts w:ascii="Montserrat" w:eastAsia="Montserrat" w:hAnsi="Montserrat" w:cs="Montserrat"/>
+          <w:b/>
+          <w:bCs/>
+          <w:sz w:val="26"/>
+          <w:szCs w:val="26"/>
+        </w:rPr>
+      </w:pPr>
+    </w:p>
+    <w:p>
+      <w:pPr>
+        <w:pStyle w:val="ListParagraph"/>
+        <w:numPr>
+          <w:ilvl w:val="0"/>
+          <w:numId w:val="6"/>
+        </w:numPr>
+        <w:tabs>
+          <w:tab w:val="left" w:pos="2410"/>
+          <w:tab w:val="left" w:pos="2552"/>
+        </w:tabs>
+        <w:spacing w:line="240" w:lineRule="auto"/>
+        <w:jc w:val="both"/>
+        <w:rPr>
+          <w:rFonts w:ascii="Montserrat" w:eastAsia="Montserrat" w:hAnsi="Montserrat" w:cs="Montserrat"/>
+          <w:b/>
+          <w:bCs/>
+          <w:sz w:val="26"/>
+          <w:szCs w:val="26"/>
+        </w:rPr>
+      </w:pPr>
+      <w:r>
+        <w:rPr>
+          <w:rFonts w:ascii="Montserrat" w:eastAsia="Montserrat" w:hAnsi="Montserrat" w:cs="Montserrat"/>
+          <w:b/>
+          <w:bCs/>
+          <w:sz w:val="26"/>
+          <w:szCs w:val="26"/>
+        </w:rPr>
+        <w:t>N = 20</w:t>
+      </w:r>
     </w:p>
     <w:p>
       <w:pPr>
@@ -1281,16 +2375,6 @@
     <w:p>
       <w:pPr>
         <w:spacing w:line="360" w:lineRule="auto"/>
-        <w:jc w:val="both"/>
-        <w:rPr>
-          <w:rFonts w:ascii="Montserrat" w:eastAsia="Montserrat" w:hAnsi="Montserrat" w:cs="Montserrat"/>
-          <w:sz w:val="24"/>
-          <w:szCs w:val="24"/>
-        </w:rPr>
-      </w:pPr>
-    </w:p>
-    <w:p>
-      <w:pPr>
         <w:jc w:val="center"/>
       </w:pPr>
     </w:p>
@@ -1510,6 +2594,95 @@
     </w:lvl>
   </w:abstractNum>
   <w:abstractNum w:abstractNumId="2" w15:restartNumberingAfterBreak="0">
+    <w:nsid w:val="2B093118"/>
+    <w:multiLevelType w:val="hybridMultilevel"/>
+    <w:tmpl w:val="73F04DA2"/>
+    <w:lvl w:ilvl="0" w:tplc="12EAF082">
+      <w:start w:val="1"/>
+      <w:numFmt w:val="decimal"/>
+      <w:lvlText w:val="%1."/>
+      <w:lvlJc w:val="left"/>
+      <w:pPr>
+        <w:ind w:left="1080" w:hanging="360"/>
+      </w:pPr>
+      <w:rPr>
+        <w:rFonts w:hint="default"/>
+      </w:rPr>
+    </w:lvl>
+    <w:lvl w:ilvl="1" w:tplc="04090019" w:tentative="1">
+      <w:start w:val="1"/>
+      <w:numFmt w:val="lowerLetter"/>
+      <w:lvlText w:val="%2."/>
+      <w:lvlJc w:val="left"/>
+      <w:pPr>
+        <w:ind w:left="1800" w:hanging="360"/>
+      </w:pPr>
+    </w:lvl>
+    <w:lvl w:ilvl="2" w:tplc="0409001B" w:tentative="1">
+      <w:start w:val="1"/>
+      <w:numFmt w:val="lowerRoman"/>
+      <w:lvlText w:val="%3."/>
+      <w:lvlJc w:val="right"/>
+      <w:pPr>
+        <w:ind w:left="2520" w:hanging="180"/>
+      </w:pPr>
+    </w:lvl>
+    <w:lvl w:ilvl="3" w:tplc="0409000F" w:tentative="1">
+      <w:start w:val="1"/>
+      <w:numFmt w:val="decimal"/>
+      <w:lvlText w:val="%4."/>
+      <w:lvlJc w:val="left"/>
+      <w:pPr>
+        <w:ind w:left="3240" w:hanging="360"/>
+      </w:pPr>
+    </w:lvl>
+    <w:lvl w:ilvl="4" w:tplc="04090019" w:tentative="1">
+      <w:start w:val="1"/>
+      <w:numFmt w:val="lowerLetter"/>
+      <w:lvlText w:val="%5."/>
+      <w:lvlJc w:val="left"/>
+      <w:pPr>
+        <w:ind w:left="3960" w:hanging="360"/>
+      </w:pPr>
+    </w:lvl>
+    <w:lvl w:ilvl="5" w:tplc="0409001B" w:tentative="1">
+      <w:start w:val="1"/>
+      <w:numFmt w:val="lowerRoman"/>
+      <w:lvlText w:val="%6."/>
+      <w:lvlJc w:val="right"/>
+      <w:pPr>
+        <w:ind w:left="4680" w:hanging="180"/>
+      </w:pPr>
+    </w:lvl>
+    <w:lvl w:ilvl="6" w:tplc="0409000F" w:tentative="1">
+      <w:start w:val="1"/>
+      <w:numFmt w:val="decimal"/>
+      <w:lvlText w:val="%7."/>
+      <w:lvlJc w:val="left"/>
+      <w:pPr>
+        <w:ind w:left="5400" w:hanging="360"/>
+      </w:pPr>
+    </w:lvl>
+    <w:lvl w:ilvl="7" w:tplc="04090019" w:tentative="1">
+      <w:start w:val="1"/>
+      <w:numFmt w:val="lowerLetter"/>
+      <w:lvlText w:val="%8."/>
+      <w:lvlJc w:val="left"/>
+      <w:pPr>
+        <w:ind w:left="6120" w:hanging="360"/>
+      </w:pPr>
+    </w:lvl>
+    <w:lvl w:ilvl="8" w:tplc="0409001B" w:tentative="1">
+      <w:start w:val="1"/>
+      <w:numFmt w:val="lowerRoman"/>
+      <w:lvlText w:val="%9."/>
+      <w:lvlJc w:val="right"/>
+      <w:pPr>
+        <w:ind w:left="6840" w:hanging="180"/>
+      </w:pPr>
+    </w:lvl>
+  </w:abstractNum>
+  <w:abstractNum w:abstractNumId="3" w15:restartNumberingAfterBreak="0">
     <w:nsid w:val="32A06404"/>
     <w:multiLevelType w:val="hybridMultilevel"/>
     <w:tmpl w:val="88440D94"/>
@@ -1622,7 +2795,7 @@
       </w:rPr>
     </w:lvl>
   </w:abstractNum>
-  <w:abstractNum w:abstractNumId="3" w15:restartNumberingAfterBreak="0">
+  <w:abstractNum w:abstractNumId="4" w15:restartNumberingAfterBreak="0">
     <w:nsid w:val="490B758A"/>
     <w:multiLevelType w:val="hybridMultilevel"/>
     <w:tmpl w:val="11BCA3D8"/>
@@ -1735,7 +2908,7 @@
       </w:rPr>
     </w:lvl>
   </w:abstractNum>
-  <w:abstractNum w:abstractNumId="4" w15:restartNumberingAfterBreak="0">
+  <w:abstractNum w:abstractNumId="5" w15:restartNumberingAfterBreak="0">
     <w:nsid w:val="59FA0FFE"/>
     <w:multiLevelType w:val="multilevel"/>
     <w:tmpl w:val="6D305468"/>
@@ -1848,8 +3021,97 @@
       </w:rPr>
     </w:lvl>
   </w:abstractNum>
+  <w:abstractNum w:abstractNumId="6" w15:restartNumberingAfterBreak="0">
+    <w:nsid w:val="6B2657F3"/>
+    <w:multiLevelType w:val="hybridMultilevel"/>
+    <w:tmpl w:val="0B90E8EE"/>
+    <w:lvl w:ilvl="0" w:tplc="C0762072">
+      <w:start w:val="1"/>
+      <w:numFmt w:val="decimal"/>
+      <w:lvlText w:val="%1."/>
+      <w:lvlJc w:val="left"/>
+      <w:pPr>
+        <w:ind w:left="1080" w:hanging="360"/>
+      </w:pPr>
+      <w:rPr>
+        <w:rFonts w:hint="default"/>
+      </w:rPr>
+    </w:lvl>
+    <w:lvl w:ilvl="1" w:tplc="04090019" w:tentative="1">
+      <w:start w:val="1"/>
+      <w:numFmt w:val="lowerLetter"/>
+      <w:lvlText w:val="%2."/>
+      <w:lvlJc w:val="left"/>
+      <w:pPr>
+        <w:ind w:left="1800" w:hanging="360"/>
+      </w:pPr>
+    </w:lvl>
+    <w:lvl w:ilvl="2" w:tplc="0409001B" w:tentative="1">
+      <w:start w:val="1"/>
+      <w:numFmt w:val="lowerRoman"/>
+      <w:lvlText w:val="%3."/>
+      <w:lvlJc w:val="right"/>
+      <w:pPr>
+        <w:ind w:left="2520" w:hanging="180"/>
+      </w:pPr>
+    </w:lvl>
+    <w:lvl w:ilvl="3" w:tplc="0409000F" w:tentative="1">
+      <w:start w:val="1"/>
+      <w:numFmt w:val="decimal"/>
+      <w:lvlText w:val="%4."/>
+      <w:lvlJc w:val="left"/>
+      <w:pPr>
+        <w:ind w:left="3240" w:hanging="360"/>
+      </w:pPr>
+    </w:lvl>
+    <w:lvl w:ilvl="4" w:tplc="04090019" w:tentative="1">
+      <w:start w:val="1"/>
+      <w:numFmt w:val="lowerLetter"/>
+      <w:lvlText w:val="%5."/>
+      <w:lvlJc w:val="left"/>
+      <w:pPr>
+        <w:ind w:left="3960" w:hanging="360"/>
+      </w:pPr>
+    </w:lvl>
+    <w:lvl w:ilvl="5" w:tplc="0409001B" w:tentative="1">
+      <w:start w:val="1"/>
+      <w:numFmt w:val="lowerRoman"/>
+      <w:lvlText w:val="%6."/>
+      <w:lvlJc w:val="right"/>
+      <w:pPr>
+        <w:ind w:left="4680" w:hanging="180"/>
+      </w:pPr>
+    </w:lvl>
+    <w:lvl w:ilvl="6" w:tplc="0409000F" w:tentative="1">
+      <w:start w:val="1"/>
+      <w:numFmt w:val="decimal"/>
+      <w:lvlText w:val="%7."/>
+      <w:lvlJc w:val="left"/>
+      <w:pPr>
+        <w:ind w:left="5400" w:hanging="360"/>
+      </w:pPr>
+    </w:lvl>
+    <w:lvl w:ilvl="7" w:tplc="04090019" w:tentative="1">
+      <w:start w:val="1"/>
+      <w:numFmt w:val="lowerLetter"/>
+      <w:lvlText w:val="%8."/>
+      <w:lvlJc w:val="left"/>
+      <w:pPr>
+        <w:ind w:left="6120" w:hanging="360"/>
+      </w:pPr>
+    </w:lvl>
+    <w:lvl w:ilvl="8" w:tplc="0409001B" w:tentative="1">
+      <w:start w:val="1"/>
+      <w:numFmt w:val="lowerRoman"/>
+      <w:lvlText w:val="%9."/>
+      <w:lvlJc w:val="right"/>
+      <w:pPr>
+        <w:ind w:left="6840" w:hanging="180"/>
+      </w:pPr>
+    </w:lvl>
+  </w:abstractNum>
   <w:num w:numId="1">
-    <w:abstractNumId w:val="4"/>
+    <w:abstractNumId w:val="5"/>
   </w:num>
   <w:num w:numId="2">
     <w:abstractNumId w:val="1"/>
@@ -1858,10 +3120,16 @@
     <w:abstractNumId w:val="0"/>
   </w:num>
   <w:num w:numId="4">
+    <w:abstractNumId w:val="3"/>
+  </w:num>
+  <w:num w:numId="5">
+    <w:abstractNumId w:val="4"/>
+  </w:num>
+  <w:num w:numId="6">
     <w:abstractNumId w:val="2"/>
   </w:num>
-  <w:num w:numId="5">
-    <w:abstractNumId w:val="3"/>
+  <w:num w:numId="7">
+    <w:abstractNumId w:val="6"/>
   </w:num>
 </w:numbering>
 </file>
@@ -2265,7 +3533,7 @@
   <w:style w:type="paragraph" w:default="1" w:styleId="Normal">
     <w:name w:val="Normal"/>
     <w:qFormat/>
-    <w:rsid w:val="00885CDA"/>
+    <w:rsid w:val="00706167"/>
     <w:pPr>
       <w:spacing w:after="0" w:line="276" w:lineRule="auto"/>
       <w:jc w:val="left"/>
@@ -2298,7 +3566,6 @@
   <w:style w:type="character" w:default="1" w:styleId="DefaultParagraphFont">
     <w:name w:val="Default Paragraph Font"/>
     <w:uiPriority w:val="1"/>
-    <w:semiHidden/>
     <w:unhideWhenUsed/>
   </w:style>
   <w:style w:type="table" w:default="1" w:styleId="TableNormal">
@@ -2345,6 +3612,25 @@
       <w:ind w:left="720"/>
       <w:contextualSpacing/>
     </w:pPr>
+  </w:style>
+  <w:style w:type="table" w:styleId="TableGrid">
+    <w:name w:val="Table Grid"/>
+    <w:basedOn w:val="TableNormal"/>
+    <w:uiPriority w:val="39"/>
+    <w:rsid w:val="00494535"/>
+    <w:pPr>
+      <w:spacing w:after="0" w:line="240" w:lineRule="auto"/>
+    </w:pPr>
+    <w:tblPr>
+      <w:tblBorders>
+        <w:top w:val="single" w:sz="4" w:space="0" w:color="auto"/>
+        <w:left w:val="single" w:sz="4" w:space="0" w:color="auto"/>
+        <w:bottom w:val="single" w:sz="4" w:space="0" w:color="auto"/>
+        <w:right w:val="single" w:sz="4" w:space="0" w:color="auto"/>
+        <w:insideH w:val="single" w:sz="4" w:space="0" w:color="auto"/>
+        <w:insideV w:val="single" w:sz="4" w:space="0" w:color="auto"/>
+      </w:tblBorders>
+    </w:tblPr>
   </w:style>
 </w:styles>
 </file>

</xml_diff>